<commit_message>
Updated to include pointer to query example
</commit_message>
<xml_diff>
--- a/doc/release/HPC DME Release Notes 2.26.0.docx
+++ b/doc/release/HPC DME Release Notes 2.26.0.docx
@@ -3663,239 +3663,117 @@
               </w:rPr>
               <w:t xml:space="preserve">he </w:t>
             </w:r>
-            <w:r>
-              <w:rPr>
-                <w:rStyle w:val="s1"/>
-                <w:sz w:val="28"/>
-                <w:szCs w:val="28"/>
-              </w:rPr>
-              <w:t xml:space="preserve">DME API </w:t>
-            </w:r>
-            <w:r>
-              <w:rPr>
-                <w:color w:val="000000"/>
-                <w:sz w:val="28"/>
-                <w:szCs w:val="28"/>
-              </w:rPr>
-              <w:t>server </w:t>
-            </w:r>
-            <w:r>
-              <w:rPr>
-                <w:sz w:val="28"/>
-                <w:szCs w:val="28"/>
-              </w:rPr>
-              <w:t>keystore</w:t>
-            </w:r>
-            <w:r>
-              <w:rPr>
-                <w:sz w:val="28"/>
-                <w:szCs w:val="28"/>
-              </w:rPr>
-              <w:t xml:space="preserve"> has been updated in this Release</w:t>
-            </w:r>
-            <w:r>
-              <w:rPr>
-                <w:color w:val="000000"/>
-                <w:sz w:val="28"/>
-                <w:szCs w:val="28"/>
-              </w:rPr>
-              <w:t xml:space="preserve">.  If you are using </w:t>
-            </w:r>
-            <w:r>
-              <w:rPr>
-                <w:color w:val="000000"/>
-                <w:sz w:val="28"/>
-                <w:szCs w:val="28"/>
-              </w:rPr>
-              <w:t>command line utilities (CLU)</w:t>
-            </w:r>
-            <w:r>
-              <w:rPr>
-                <w:color w:val="000000"/>
+            <w:hyperlink r:id="rId10" w:history="1">
+              <w:r>
+                <w:rPr>
+                  <w:rStyle w:val="Hyperlink"/>
+                  <w:sz w:val="28"/>
+                  <w:szCs w:val="28"/>
+                </w:rPr>
+                <w:t>Building a Compound Query</w:t>
+              </w:r>
+            </w:hyperlink>
+            <w:r>
+              <w:rPr>
+                <w:sz w:val="28"/>
+                <w:szCs w:val="28"/>
+              </w:rPr>
+              <w:t xml:space="preserve"> section in the DME user guide has been updated per user request to add an example for a complex query containing nested compound queries.</w:t>
+            </w:r>
+          </w:p>
+          <w:p>
+            <w:pPr>
+              <w:rPr>
+                <w:rFonts w:cstheme="minorHAnsi"/>
+                <w:sz w:val="28"/>
+                <w:szCs w:val="28"/>
+              </w:rPr>
+            </w:pPr>
+          </w:p>
+          <w:p>
+            <w:pPr>
+              <w:rPr>
+                <w:rFonts w:cstheme="minorHAnsi"/>
+                <w:sz w:val="28"/>
+                <w:szCs w:val="28"/>
+              </w:rPr>
+            </w:pPr>
+            <w:r>
+              <w:rPr>
+                <w:rFonts w:cstheme="minorHAnsi"/>
+                <w:sz w:val="28"/>
+                <w:szCs w:val="28"/>
+              </w:rPr>
+              <w:t>==============================================================</w:t>
+            </w:r>
+          </w:p>
+          <w:p>
+            <w:pPr>
+              <w:pStyle w:val="Heading1"/>
+            </w:pPr>
+            <w:r>
+              <w:t>Bug Reports and Support</w:t>
+            </w:r>
+          </w:p>
+          <w:p>
+            <w:pPr>
+              <w:rPr>
+                <w:rFonts w:cstheme="minorHAnsi"/>
+                <w:sz w:val="28"/>
+                <w:szCs w:val="28"/>
+              </w:rPr>
+            </w:pPr>
+            <w:r>
+              <w:rPr>
+                <w:rFonts w:cstheme="minorHAnsi"/>
+                <w:sz w:val="28"/>
+                <w:szCs w:val="28"/>
+              </w:rPr>
+              <w:t>==============================================================</w:t>
+            </w:r>
+          </w:p>
+          <w:p>
+            <w:pPr>
+              <w:rPr>
+                <w:rFonts w:cstheme="minorHAnsi"/>
+                <w:sz w:val="28"/>
+                <w:szCs w:val="28"/>
+              </w:rPr>
+            </w:pPr>
+          </w:p>
+          <w:p>
+            <w:pPr>
+              <w:rPr>
+                <w:rFonts w:cstheme="minorHAnsi"/>
+                <w:sz w:val="28"/>
+                <w:szCs w:val="28"/>
+              </w:rPr>
+            </w:pPr>
+            <w:r>
+              <w:rPr>
+                <w:rFonts w:cstheme="minorHAnsi"/>
+                <w:sz w:val="28"/>
+                <w:szCs w:val="28"/>
+              </w:rPr>
+              <w:t xml:space="preserve">For issues, questions or suggestions, </w:t>
+            </w:r>
+            <w:r>
+              <w:rPr>
+                <w:rFonts w:cstheme="minorHAnsi"/>
+                <w:sz w:val="28"/>
+                <w:szCs w:val="28"/>
+              </w:rPr>
+              <w:t>contact</w:t>
+            </w:r>
+            <w:r>
+              <w:rPr>
+                <w:rFonts w:cstheme="minorHAnsi"/>
                 <w:sz w:val="28"/>
                 <w:szCs w:val="28"/>
               </w:rPr>
               <w:t xml:space="preserve"> </w:t>
             </w:r>
-            <w:r>
-              <w:rPr>
-                <w:color w:val="000000"/>
-                <w:sz w:val="28"/>
-                <w:szCs w:val="28"/>
-              </w:rPr>
-              <w:t xml:space="preserve">update your public key at </w:t>
-            </w:r>
-            <w:r>
-              <w:rPr>
-                <w:b/>
-                <w:bCs/>
-                <w:color w:val="000000"/>
-                <w:sz w:val="28"/>
-                <w:szCs w:val="28"/>
-              </w:rPr>
-              <w:t>utils/</w:t>
-            </w:r>
-            <w:proofErr w:type="spellStart"/>
-            <w:r>
-              <w:rPr>
-                <w:b/>
-                <w:bCs/>
-                <w:color w:val="000000"/>
-                <w:sz w:val="28"/>
-                <w:szCs w:val="28"/>
-              </w:rPr>
-              <w:t>hpc</w:t>
-            </w:r>
-            <w:proofErr w:type="spellEnd"/>
-            <w:r>
-              <w:rPr>
-                <w:b/>
-                <w:bCs/>
-                <w:color w:val="000000"/>
-                <w:sz w:val="28"/>
-                <w:szCs w:val="28"/>
-              </w:rPr>
-              <w:t>-client/keystore/keystore-</w:t>
-            </w:r>
-            <w:proofErr w:type="spellStart"/>
-            <w:r>
-              <w:rPr>
-                <w:b/>
-                <w:bCs/>
-                <w:color w:val="000000"/>
-                <w:sz w:val="28"/>
-                <w:szCs w:val="28"/>
-              </w:rPr>
-              <w:t>prod.jks</w:t>
-            </w:r>
-            <w:proofErr w:type="spellEnd"/>
-            <w:r>
-              <w:rPr>
-                <w:color w:val="000000"/>
-                <w:sz w:val="28"/>
-                <w:szCs w:val="28"/>
-              </w:rPr>
-              <w:t xml:space="preserve"> from GitHub master</w:t>
-            </w:r>
-            <w:r>
-              <w:rPr>
-                <w:color w:val="000000"/>
-                <w:sz w:val="28"/>
-                <w:szCs w:val="28"/>
-              </w:rPr>
-              <w:t xml:space="preserve"> before running any commands</w:t>
-            </w:r>
-            <w:r>
-              <w:rPr>
-                <w:color w:val="000000"/>
-                <w:sz w:val="28"/>
-                <w:szCs w:val="28"/>
-              </w:rPr>
-              <w:t>.</w:t>
-            </w:r>
-          </w:p>
-          <w:p>
-            <w:pPr>
-              <w:rPr>
-                <w:rFonts w:cstheme="minorHAnsi"/>
-                <w:sz w:val="28"/>
-                <w:szCs w:val="28"/>
-              </w:rPr>
-            </w:pPr>
-          </w:p>
-          <w:p>
-            <w:pPr>
-              <w:rPr>
-                <w:rFonts w:cstheme="minorHAnsi"/>
-                <w:sz w:val="28"/>
-                <w:szCs w:val="28"/>
-              </w:rPr>
-            </w:pPr>
-          </w:p>
-          <w:p>
-            <w:pPr>
-              <w:rPr>
-                <w:rFonts w:cstheme="minorHAnsi"/>
-                <w:sz w:val="28"/>
-                <w:szCs w:val="28"/>
-              </w:rPr>
-            </w:pPr>
-            <w:r>
-              <w:rPr>
-                <w:rFonts w:cstheme="minorHAnsi"/>
-                <w:sz w:val="28"/>
-                <w:szCs w:val="28"/>
-              </w:rPr>
-              <w:t>==============================================================</w:t>
-            </w:r>
-          </w:p>
-          <w:p>
-            <w:pPr>
-              <w:pStyle w:val="Heading1"/>
-            </w:pPr>
-            <w:r>
-              <w:t>Bug Reports and Support</w:t>
-            </w:r>
-          </w:p>
-          <w:p>
-            <w:pPr>
-              <w:rPr>
-                <w:rFonts w:cstheme="minorHAnsi"/>
-                <w:sz w:val="28"/>
-                <w:szCs w:val="28"/>
-              </w:rPr>
-            </w:pPr>
-            <w:r>
-              <w:rPr>
-                <w:rFonts w:cstheme="minorHAnsi"/>
-                <w:sz w:val="28"/>
-                <w:szCs w:val="28"/>
-              </w:rPr>
-              <w:t>==============================================================</w:t>
-            </w:r>
-          </w:p>
-          <w:p>
-            <w:pPr>
-              <w:rPr>
-                <w:rFonts w:cstheme="minorHAnsi"/>
-                <w:sz w:val="28"/>
-                <w:szCs w:val="28"/>
-              </w:rPr>
-            </w:pPr>
-          </w:p>
-          <w:p>
-            <w:pPr>
-              <w:rPr>
-                <w:rFonts w:cstheme="minorHAnsi"/>
-                <w:sz w:val="28"/>
-                <w:szCs w:val="28"/>
-              </w:rPr>
-            </w:pPr>
-            <w:r>
-              <w:rPr>
-                <w:rFonts w:cstheme="minorHAnsi"/>
-                <w:sz w:val="28"/>
-                <w:szCs w:val="28"/>
-              </w:rPr>
-              <w:t xml:space="preserve">For issues, questions or suggestions, </w:t>
-            </w:r>
-            <w:r>
-              <w:rPr>
-                <w:rFonts w:cstheme="minorHAnsi"/>
-                <w:sz w:val="28"/>
-                <w:szCs w:val="28"/>
-              </w:rPr>
-              <w:t>contact</w:t>
-            </w:r>
-            <w:r>
-              <w:rPr>
-                <w:rFonts w:cstheme="minorHAnsi"/>
-                <w:sz w:val="28"/>
-                <w:szCs w:val="28"/>
-              </w:rPr>
-              <w:t xml:space="preserve"> </w:t>
-            </w:r>
-            <w:hyperlink r:id="rId10" w:history="1">
+            <w:hyperlink r:id="rId11" w:history="1">
               <w:r>
                 <w:rPr>
                   <w:rStyle w:val="Hyperlink"/>
@@ -4032,7 +3910,7 @@
               </w:rPr>
               <w:t xml:space="preserve">,  visit </w:t>
             </w:r>
-            <w:hyperlink r:id="rId11" w:history="1">
+            <w:hyperlink r:id="rId12" w:history="1">
               <w:r>
                 <w:rPr>
                   <w:rStyle w:val="Hyperlink"/>
@@ -4112,7 +3990,7 @@
                 <w:szCs w:val="28"/>
               </w:rPr>
             </w:pPr>
-            <w:hyperlink r:id="rId12" w:history="1">
+            <w:hyperlink r:id="rId13" w:history="1">
               <w:r>
                 <w:rPr>
                   <w:rStyle w:val="Hyperlink"/>
@@ -4173,27 +4051,27 @@
               <w:pStyle w:val="Heading1"/>
             </w:pPr>
             <w:r>
+              <w:t>Re</w:t>
+            </w:r>
+            <w:r>
+              <w:t>sources</w:t>
+            </w:r>
+          </w:p>
+          <w:p>
+            <w:pPr>
+              <w:rPr>
+                <w:rFonts w:cstheme="minorHAnsi"/>
+                <w:sz w:val="28"/>
+                <w:szCs w:val="28"/>
+              </w:rPr>
+            </w:pPr>
+            <w:r>
+              <w:rPr>
+                <w:rFonts w:cstheme="minorHAnsi"/>
+                <w:sz w:val="28"/>
+                <w:szCs w:val="28"/>
+              </w:rPr>
               <w:lastRenderedPageBreak/>
-              <w:t>Re</w:t>
-            </w:r>
-            <w:r>
-              <w:t>sources</w:t>
-            </w:r>
-          </w:p>
-          <w:p>
-            <w:pPr>
-              <w:rPr>
-                <w:rFonts w:cstheme="minorHAnsi"/>
-                <w:sz w:val="28"/>
-                <w:szCs w:val="28"/>
-              </w:rPr>
-            </w:pPr>
-            <w:r>
-              <w:rPr>
-                <w:rFonts w:cstheme="minorHAnsi"/>
-                <w:sz w:val="28"/>
-                <w:szCs w:val="28"/>
-              </w:rPr>
               <w:t>==============================================================</w:t>
             </w:r>
           </w:p>
@@ -4281,7 +4159,7 @@
                 <w:szCs w:val="28"/>
               </w:rPr>
             </w:pPr>
-            <w:hyperlink r:id="rId13" w:history="1">
+            <w:hyperlink r:id="rId14" w:history="1">
               <w:r>
                 <w:rPr>
                   <w:rStyle w:val="Hyperlink"/>
@@ -4335,7 +4213,7 @@
                 <w:szCs w:val="28"/>
               </w:rPr>
             </w:pPr>
-            <w:hyperlink r:id="rId14" w:history="1">
+            <w:hyperlink r:id="rId15" w:history="1">
               <w:r>
                 <w:rPr>
                   <w:rStyle w:val="Hyperlink"/>
@@ -4381,7 +4259,7 @@
                 <w:szCs w:val="28"/>
               </w:rPr>
             </w:pPr>
-            <w:hyperlink r:id="rId15" w:history="1">
+            <w:hyperlink r:id="rId16" w:history="1">
               <w:r>
                 <w:rPr>
                   <w:rStyle w:val="Hyperlink"/>
@@ -4437,7 +4315,7 @@
                 <w:szCs w:val="28"/>
               </w:rPr>
             </w:pPr>
-            <w:hyperlink r:id="rId16" w:history="1">
+            <w:hyperlink r:id="rId17" w:history="1">
               <w:r>
                 <w:rPr>
                   <w:rStyle w:val="Hyperlink"/>
@@ -4515,7 +4393,7 @@
                 <w:szCs w:val="28"/>
               </w:rPr>
             </w:pPr>
-            <w:hyperlink r:id="rId17" w:history="1">
+            <w:hyperlink r:id="rId18" w:history="1">
               <w:r>
                 <w:rPr>
                   <w:rStyle w:val="Hyperlink"/>

</xml_diff>

<commit_message>
Updated Important Notes section with keystore change information
</commit_message>
<xml_diff>
--- a/doc/release/HPC DME Release Notes 2.26.0.docx
+++ b/doc/release/HPC DME Release Notes 2.26.0.docx
@@ -715,25 +715,7 @@
                 <w:sz w:val="28"/>
                 <w:szCs w:val="28"/>
               </w:rPr>
-              <w:t xml:space="preserve">DME provides an entry point to archive data to the NCI Data Vault, and to manage, transfer, access, and share data across disparate systems securely and efficiently. DME allows you to associate user-defined metadata to </w:t>
-            </w:r>
-            <w:proofErr w:type="gramStart"/>
-            <w:r>
-              <w:rPr>
-                <w:color w:val="000000"/>
-                <w:sz w:val="28"/>
-                <w:szCs w:val="28"/>
-              </w:rPr>
-              <w:t>registered</w:t>
-            </w:r>
-            <w:proofErr w:type="gramEnd"/>
-            <w:r>
-              <w:rPr>
-                <w:color w:val="000000"/>
-                <w:sz w:val="28"/>
-                <w:szCs w:val="28"/>
-              </w:rPr>
-              <w:t xml:space="preserve"> data at different points in the data life cycle. In addition, DME offers search capabilities to identify this data. A </w:t>
+              <w:t xml:space="preserve">DME provides an entry point to archive data to the NCI Data Vault, and to manage, transfer, access, and share data across disparate systems securely and efficiently. DME allows you to associate user-defined metadata to registered data at different points in the data life cycle. In addition, DME offers search capabilities to identify this data. A </w:t>
             </w:r>
             <w:r>
               <w:rPr>
@@ -3384,7 +3366,6 @@
               </w:rPr>
               <w:t xml:space="preserve">and the </w:t>
             </w:r>
-            <w:proofErr w:type="spellStart"/>
             <w:r>
               <w:rPr>
                 <w:i/>
@@ -3394,7 +3375,6 @@
               </w:rPr>
               <w:t>dm_register_directory</w:t>
             </w:r>
-            <w:proofErr w:type="spellEnd"/>
             <w:r>
               <w:rPr>
                 <w:sz w:val="28"/>
@@ -3541,23 +3521,7 @@
                 <w:sz w:val="28"/>
                 <w:szCs w:val="28"/>
               </w:rPr>
-              <w:t xml:space="preserve">Optimized the </w:t>
-            </w:r>
-            <w:proofErr w:type="spellStart"/>
-            <w:r>
-              <w:rPr>
-                <w:sz w:val="28"/>
-                <w:szCs w:val="28"/>
-              </w:rPr>
-              <w:t>dataobject</w:t>
-            </w:r>
-            <w:proofErr w:type="spellEnd"/>
-            <w:r>
-              <w:rPr>
-                <w:sz w:val="28"/>
-                <w:szCs w:val="28"/>
-              </w:rPr>
-              <w:t xml:space="preserve"> download task to check the cancellation status of the parent collection </w:t>
+              <w:t xml:space="preserve">Optimized the dataobject download task to check the cancellation status of the parent collection </w:t>
             </w:r>
             <w:r>
               <w:rPr>
@@ -3644,7 +3608,6 @@
           <w:p>
             <w:pPr>
               <w:rPr>
-                <w:rFonts w:cstheme="minorHAnsi"/>
                 <w:sz w:val="28"/>
                 <w:szCs w:val="28"/>
               </w:rPr>
@@ -3680,6 +3643,59 @@
               </w:rPr>
               <w:t xml:space="preserve"> section in the DME user guide has been updated per user request to add an example for a complex query containing nested compound queries.</w:t>
             </w:r>
+          </w:p>
+          <w:p>
+            <w:pPr>
+              <w:rPr>
+                <w:color w:val="000000"/>
+                <w:sz w:val="22"/>
+                <w:szCs w:val="22"/>
+              </w:rPr>
+            </w:pPr>
+          </w:p>
+          <w:p>
+            <w:pPr>
+              <w:rPr>
+                <w:rStyle w:val="s1"/>
+                <w:sz w:val="28"/>
+                <w:szCs w:val="28"/>
+              </w:rPr>
+            </w:pPr>
+            <w:r>
+              <w:rPr>
+                <w:color w:val="000000"/>
+                <w:sz w:val="28"/>
+                <w:szCs w:val="28"/>
+              </w:rPr>
+              <w:t>The DME API server keystore was updated in production in Release 2.25.0.  If you are using CLU, please update your public key at </w:t>
+            </w:r>
+            <w:r>
+              <w:rPr>
+                <w:b/>
+                <w:bCs/>
+                <w:color w:val="000000"/>
+                <w:sz w:val="28"/>
+                <w:szCs w:val="28"/>
+              </w:rPr>
+              <w:t>utils/hpc-client/keystore/keystore-prod.jks</w:t>
+            </w:r>
+            <w:r>
+              <w:rPr>
+                <w:color w:val="000000"/>
+                <w:sz w:val="28"/>
+                <w:szCs w:val="28"/>
+              </w:rPr>
+              <w:t>  from GitHub master before running any commands if you have not used the CLU post Release 2.25.0.</w:t>
+            </w:r>
+          </w:p>
+          <w:p>
+            <w:pPr>
+              <w:rPr>
+                <w:rFonts w:cstheme="minorHAnsi"/>
+                <w:sz w:val="28"/>
+                <w:szCs w:val="28"/>
+              </w:rPr>
+            </w:pPr>
           </w:p>
           <w:p>
             <w:pPr>
@@ -4071,7 +4087,6 @@
                 <w:sz w:val="28"/>
                 <w:szCs w:val="28"/>
               </w:rPr>
-              <w:lastRenderedPageBreak/>
               <w:t>==============================================================</w:t>
             </w:r>
           </w:p>
@@ -4288,23 +4303,13 @@
                 <w:szCs w:val="28"/>
               </w:rPr>
             </w:pPr>
-            <w:proofErr w:type="spellStart"/>
-            <w:r>
-              <w:rPr>
-                <w:rFonts w:cstheme="minorHAnsi"/>
-                <w:sz w:val="28"/>
-                <w:szCs w:val="28"/>
-              </w:rPr>
-              <w:t>iRODS</w:t>
-            </w:r>
-            <w:proofErr w:type="spellEnd"/>
-            <w:r>
-              <w:rPr>
-                <w:rFonts w:cstheme="minorHAnsi"/>
-                <w:sz w:val="28"/>
-                <w:szCs w:val="28"/>
-              </w:rPr>
-              <w:t xml:space="preserve"> Open Source Data Management Software home page:</w:t>
+            <w:r>
+              <w:rPr>
+                <w:rFonts w:cstheme="minorHAnsi"/>
+                <w:sz w:val="28"/>
+                <w:szCs w:val="28"/>
+              </w:rPr>
+              <w:t>iRODS Open Source Data Management Software home page:</w:t>
             </w:r>
           </w:p>
           <w:p>
@@ -9732,6 +9737,18 @@
   </w:num>
   <w:num w:numId="43" w16cid:durableId="268510306">
     <w:abstractNumId w:val="33"/>
+  </w:num>
+  <w:num w:numId="44" w16cid:durableId="354309627">
+    <w:abstractNumId w:val="30"/>
+    <w:lvlOverride w:ilvl="0"/>
+    <w:lvlOverride w:ilvl="1"/>
+    <w:lvlOverride w:ilvl="2"/>
+    <w:lvlOverride w:ilvl="3"/>
+    <w:lvlOverride w:ilvl="4"/>
+    <w:lvlOverride w:ilvl="5"/>
+    <w:lvlOverride w:ilvl="6"/>
+    <w:lvlOverride w:ilvl="7"/>
+    <w:lvlOverride w:ilvl="8"/>
   </w:num>
 </w:numbering>
 </file>

</xml_diff>

<commit_message>
Updated to add keystore change information
</commit_message>
<xml_diff>
--- a/doc/release/HPC DME Release Notes 2.26.0.docx
+++ b/doc/release/HPC DME Release Notes 2.26.0.docx
@@ -715,25 +715,7 @@
                 <w:sz w:val="28"/>
                 <w:szCs w:val="28"/>
               </w:rPr>
-              <w:t xml:space="preserve">DME provides an entry point to archive data to the NCI Data Vault, and to manage, transfer, access, and share data across disparate systems securely and efficiently. DME allows you to associate user-defined metadata to </w:t>
-            </w:r>
-            <w:proofErr w:type="gramStart"/>
-            <w:r>
-              <w:rPr>
-                <w:color w:val="000000"/>
-                <w:sz w:val="28"/>
-                <w:szCs w:val="28"/>
-              </w:rPr>
-              <w:t>registered</w:t>
-            </w:r>
-            <w:proofErr w:type="gramEnd"/>
-            <w:r>
-              <w:rPr>
-                <w:color w:val="000000"/>
-                <w:sz w:val="28"/>
-                <w:szCs w:val="28"/>
-              </w:rPr>
-              <w:t xml:space="preserve"> data at different points in the data life cycle. In addition, DME offers search capabilities to identify this data. A </w:t>
+              <w:t xml:space="preserve">DME provides an entry point to archive data to the NCI Data Vault, and to manage, transfer, access, and share data across disparate systems securely and efficiently. DME allows you to associate user-defined metadata to registered data at different points in the data life cycle. In addition, DME offers search capabilities to identify this data. A </w:t>
             </w:r>
             <w:r>
               <w:rPr>
@@ -3384,7 +3366,6 @@
               </w:rPr>
               <w:t xml:space="preserve">and the </w:t>
             </w:r>
-            <w:proofErr w:type="spellStart"/>
             <w:r>
               <w:rPr>
                 <w:i/>
@@ -3394,7 +3375,6 @@
               </w:rPr>
               <w:t>dm_register_directory</w:t>
             </w:r>
-            <w:proofErr w:type="spellEnd"/>
             <w:r>
               <w:rPr>
                 <w:sz w:val="28"/>
@@ -3541,23 +3521,7 @@
                 <w:sz w:val="28"/>
                 <w:szCs w:val="28"/>
               </w:rPr>
-              <w:t xml:space="preserve">Optimized the </w:t>
-            </w:r>
-            <w:proofErr w:type="spellStart"/>
-            <w:r>
-              <w:rPr>
-                <w:sz w:val="28"/>
-                <w:szCs w:val="28"/>
-              </w:rPr>
-              <w:t>dataobject</w:t>
-            </w:r>
-            <w:proofErr w:type="spellEnd"/>
-            <w:r>
-              <w:rPr>
-                <w:sz w:val="28"/>
-                <w:szCs w:val="28"/>
-              </w:rPr>
-              <w:t xml:space="preserve"> download task to check the cancellation status of the parent collection </w:t>
+              <w:t xml:space="preserve">Optimized the dataobject download task to check the cancellation status of the parent collection </w:t>
             </w:r>
             <w:r>
               <w:rPr>
@@ -3644,7 +3608,6 @@
           <w:p>
             <w:pPr>
               <w:rPr>
-                <w:rFonts w:cstheme="minorHAnsi"/>
                 <w:sz w:val="28"/>
                 <w:szCs w:val="28"/>
               </w:rPr>
@@ -3680,6 +3643,59 @@
               </w:rPr>
               <w:t xml:space="preserve"> section in the DME user guide has been updated per user request to add an example for a complex query containing nested compound queries.</w:t>
             </w:r>
+          </w:p>
+          <w:p>
+            <w:pPr>
+              <w:rPr>
+                <w:color w:val="000000"/>
+                <w:sz w:val="22"/>
+                <w:szCs w:val="22"/>
+              </w:rPr>
+            </w:pPr>
+          </w:p>
+          <w:p>
+            <w:pPr>
+              <w:rPr>
+                <w:rStyle w:val="s1"/>
+                <w:sz w:val="28"/>
+                <w:szCs w:val="28"/>
+              </w:rPr>
+            </w:pPr>
+            <w:r>
+              <w:rPr>
+                <w:color w:val="000000"/>
+                <w:sz w:val="28"/>
+                <w:szCs w:val="28"/>
+              </w:rPr>
+              <w:t>The DME API server keystore was updated in production in Release 2.25.0.  If you are using CLU, please update your public key at </w:t>
+            </w:r>
+            <w:r>
+              <w:rPr>
+                <w:b/>
+                <w:bCs/>
+                <w:color w:val="000000"/>
+                <w:sz w:val="28"/>
+                <w:szCs w:val="28"/>
+              </w:rPr>
+              <w:t>utils/hpc-client/keystore/keystore-prod.jks</w:t>
+            </w:r>
+            <w:r>
+              <w:rPr>
+                <w:color w:val="000000"/>
+                <w:sz w:val="28"/>
+                <w:szCs w:val="28"/>
+              </w:rPr>
+              <w:t>  from GitHub master before running any commands if you have not used the CLU post Release 2.25.0.</w:t>
+            </w:r>
+          </w:p>
+          <w:p>
+            <w:pPr>
+              <w:rPr>
+                <w:rFonts w:cstheme="minorHAnsi"/>
+                <w:sz w:val="28"/>
+                <w:szCs w:val="28"/>
+              </w:rPr>
+            </w:pPr>
           </w:p>
           <w:p>
             <w:pPr>
@@ -4071,7 +4087,6 @@
                 <w:sz w:val="28"/>
                 <w:szCs w:val="28"/>
               </w:rPr>
-              <w:lastRenderedPageBreak/>
               <w:t>==============================================================</w:t>
             </w:r>
           </w:p>
@@ -4288,23 +4303,13 @@
                 <w:szCs w:val="28"/>
               </w:rPr>
             </w:pPr>
-            <w:proofErr w:type="spellStart"/>
-            <w:r>
-              <w:rPr>
-                <w:rFonts w:cstheme="minorHAnsi"/>
-                <w:sz w:val="28"/>
-                <w:szCs w:val="28"/>
-              </w:rPr>
-              <w:t>iRODS</w:t>
-            </w:r>
-            <w:proofErr w:type="spellEnd"/>
-            <w:r>
-              <w:rPr>
-                <w:rFonts w:cstheme="minorHAnsi"/>
-                <w:sz w:val="28"/>
-                <w:szCs w:val="28"/>
-              </w:rPr>
-              <w:t xml:space="preserve"> Open Source Data Management Software home page:</w:t>
+            <w:r>
+              <w:rPr>
+                <w:rFonts w:cstheme="minorHAnsi"/>
+                <w:sz w:val="28"/>
+                <w:szCs w:val="28"/>
+              </w:rPr>
+              <w:t>iRODS Open Source Data Management Software home page:</w:t>
             </w:r>
           </w:p>
           <w:p>
@@ -9732,6 +9737,18 @@
   </w:num>
   <w:num w:numId="43" w16cid:durableId="268510306">
     <w:abstractNumId w:val="33"/>
+  </w:num>
+  <w:num w:numId="44" w16cid:durableId="354309627">
+    <w:abstractNumId w:val="30"/>
+    <w:lvlOverride w:ilvl="0"/>
+    <w:lvlOverride w:ilvl="1"/>
+    <w:lvlOverride w:ilvl="2"/>
+    <w:lvlOverride w:ilvl="3"/>
+    <w:lvlOverride w:ilvl="4"/>
+    <w:lvlOverride w:ilvl="5"/>
+    <w:lvlOverride w:ilvl="6"/>
+    <w:lvlOverride w:ilvl="7"/>
+    <w:lvlOverride w:ilvl="8"/>
   </w:num>
 </w:numbering>
 </file>

</xml_diff>